<commit_message>
update to run on dot decimal report files
</commit_message>
<xml_diff>
--- a/Background.docx
+++ b/Background.docx
@@ -23,56 +23,20 @@
       <w:r>
         <w:t>.</w:t>
       </w:r>
-    </w:p>
-    <w:p/>
-    <w:p>
-      <w:r>
-        <w:t>Place your clear plastic sheet on top and trace it entirely</w:t>
-      </w:r>
-      <w:r>
-        <w:t>.</w:t>
-      </w:r>
-      <w:r>
-        <w:t xml:space="preserve"> Note where -x and -y are on the </w:t>
-      </w:r>
-      <w:proofErr w:type="gramStart"/>
-      <w:r>
-        <w:t>sheet</w:t>
-      </w:r>
-      <w:proofErr w:type="gramEnd"/>
-    </w:p>
-    <w:p/>
-    <w:p>
-      <w:r>
-        <w:t xml:space="preserve">Place the traced plastic </w:t>
-      </w:r>
+      <w:r>
+        <w:t xml:space="preserve"> Measure two principal axis and record the number. This will be used to compare in Raystation later.</w:t>
+      </w:r>
+    </w:p>
+    <w:p>
       <w:r>
         <w:rPr>
-          <w:i/>
-          <w:iCs/>
-        </w:rPr>
-        <w:t>face down</w:t>
-      </w:r>
-      <w:r>
-        <w:t xml:space="preserve"> on the scanner. Cover it with a piece of white </w:t>
-      </w:r>
-      <w:proofErr w:type="gramStart"/>
-      <w:r>
-        <w:t>paper</w:t>
-      </w:r>
-      <w:proofErr w:type="gramEnd"/>
-    </w:p>
-    <w:p>
-      <w:r>
-        <w:rPr>
-          <w:rFonts w:eastAsia="Times New Roman"/>
           <w:noProof/>
         </w:rPr>
         <w:drawing>
-          <wp:inline distT="0" distB="0" distL="0" distR="0" wp14:anchorId="7E272F2F" wp14:editId="2271F9F2">
-            <wp:extent cx="2355494" cy="3140155"/>
-            <wp:effectExtent l="0" t="0" r="6985" b="3175"/>
-            <wp:docPr id="1" name="Picture 1"/>
+          <wp:inline distT="0" distB="0" distL="0" distR="0" wp14:anchorId="758EE405" wp14:editId="1E3E9ACC">
+            <wp:extent cx="3262889" cy="4352925"/>
+            <wp:effectExtent l="0" t="0" r="0" b="0"/>
+            <wp:docPr id="582078047" name="Picture 1" descr="A ruler and a glass with lines on it&#10;&#10;Description automatically generated"/>
             <wp:cNvGraphicFramePr>
               <a:graphicFrameLocks xmlns:a="http://schemas.openxmlformats.org/drawingml/2006/main" noChangeAspect="1"/>
             </wp:cNvGraphicFramePr>
@@ -80,36 +44,23 @@
               <a:graphicData uri="http://schemas.openxmlformats.org/drawingml/2006/picture">
                 <pic:pic xmlns:pic="http://schemas.openxmlformats.org/drawingml/2006/picture">
                   <pic:nvPicPr>
-                    <pic:cNvPr id="0" name="Picture 1"/>
-                    <pic:cNvPicPr>
-                      <a:picLocks noChangeAspect="1" noChangeArrowheads="1"/>
-                    </pic:cNvPicPr>
+                    <pic:cNvPr id="582078047" name="Picture 1" descr="A ruler and a glass with lines on it&#10;&#10;Description automatically generated"/>
+                    <pic:cNvPicPr/>
                   </pic:nvPicPr>
                   <pic:blipFill>
-                    <a:blip r:embed="rId4" r:link="rId5" cstate="print">
-                      <a:extLst>
-                        <a:ext uri="{28A0092B-C50C-407E-A947-70E740481C1C}">
-                          <a14:useLocalDpi xmlns:a14="http://schemas.microsoft.com/office/drawing/2010/main" val="0"/>
-                        </a:ext>
-                      </a:extLst>
-                    </a:blip>
-                    <a:srcRect/>
+                    <a:blip r:embed="rId4"/>
                     <a:stretch>
                       <a:fillRect/>
                     </a:stretch>
                   </pic:blipFill>
-                  <pic:spPr bwMode="auto">
+                  <pic:spPr>
                     <a:xfrm>
                       <a:off x="0" y="0"/>
-                      <a:ext cx="2358391" cy="3144018"/>
+                      <a:ext cx="3264035" cy="4354454"/>
                     </a:xfrm>
                     <a:prstGeom prst="rect">
                       <a:avLst/>
                     </a:prstGeom>
-                    <a:noFill/>
-                    <a:ln>
-                      <a:noFill/>
-                    </a:ln>
                   </pic:spPr>
                 </pic:pic>
               </a:graphicData>
@@ -118,27 +69,43 @@
         </w:drawing>
       </w:r>
     </w:p>
-    <w:p>
-      <w:r>
-        <w:t xml:space="preserve">Preview the scan to make sure it looks </w:t>
-      </w:r>
-      <w:proofErr w:type="gramStart"/>
-      <w:r>
-        <w:t>okay</w:t>
-      </w:r>
-      <w:proofErr w:type="gramEnd"/>
-    </w:p>
-    <w:p>
+    <w:p/>
+    <w:p>
+      <w:pPr>
+        <w:keepNext/>
+        <w:keepLines/>
+      </w:pPr>
+      <w:r>
+        <w:lastRenderedPageBreak/>
+        <w:t xml:space="preserve">Place your clear plastic sheet on top and trace </w:t>
+      </w:r>
+      <w:r>
+        <w:t>cutout</w:t>
+      </w:r>
+      <w:r>
+        <w:t>.</w:t>
+      </w:r>
+      <w:r>
+        <w:t xml:space="preserve"> Note where -x and -y ar</w:t>
+      </w:r>
+      <w:r>
+        <w:t>e</w:t>
+      </w:r>
+    </w:p>
+    <w:p>
+      <w:pPr>
+        <w:keepNext/>
+        <w:keepLines/>
+      </w:pPr>
       <w:r>
         <w:rPr>
-          <w:rFonts w:eastAsia="Times New Roman"/>
           <w:noProof/>
         </w:rPr>
         <w:drawing>
-          <wp:inline distT="0" distB="0" distL="0" distR="0" wp14:anchorId="5C6D2FB4" wp14:editId="0EAD96B7">
-            <wp:extent cx="1509002" cy="2011680"/>
-            <wp:effectExtent l="0" t="0" r="0" b="7620"/>
-            <wp:docPr id="2" name="Picture 2"/>
+          <wp:inline distT="0" distB="0" distL="0" distR="0" wp14:anchorId="396E1BF3" wp14:editId="6E5E08C1">
+            <wp:extent cx="3380653" cy="4486275"/>
+            <wp:effectExtent l="0" t="0" r="0" b="0"/>
+            <wp:docPr id="228055769" name="Picture 1" descr="A person drawing a line on a transparent board&#10;&#10;Description automatically generated"/>
             <wp:cNvGraphicFramePr>
               <a:graphicFrameLocks xmlns:a="http://schemas.openxmlformats.org/drawingml/2006/main" noChangeAspect="1"/>
             </wp:cNvGraphicFramePr>
@@ -146,36 +113,23 @@
               <a:graphicData uri="http://schemas.openxmlformats.org/drawingml/2006/picture">
                 <pic:pic xmlns:pic="http://schemas.openxmlformats.org/drawingml/2006/picture">
                   <pic:nvPicPr>
-                    <pic:cNvPr id="0" name="Picture 3"/>
-                    <pic:cNvPicPr>
-                      <a:picLocks noChangeAspect="1" noChangeArrowheads="1"/>
-                    </pic:cNvPicPr>
+                    <pic:cNvPr id="228055769" name="Picture 1" descr="A person drawing a line on a transparent board&#10;&#10;Description automatically generated"/>
+                    <pic:cNvPicPr/>
                   </pic:nvPicPr>
                   <pic:blipFill>
-                    <a:blip r:embed="rId6" r:link="rId7" cstate="print">
-                      <a:extLst>
-                        <a:ext uri="{28A0092B-C50C-407E-A947-70E740481C1C}">
-                          <a14:useLocalDpi xmlns:a14="http://schemas.microsoft.com/office/drawing/2010/main" val="0"/>
-                        </a:ext>
-                      </a:extLst>
-                    </a:blip>
-                    <a:srcRect/>
+                    <a:blip r:embed="rId5"/>
                     <a:stretch>
                       <a:fillRect/>
                     </a:stretch>
                   </pic:blipFill>
-                  <pic:spPr bwMode="auto">
+                  <pic:spPr>
                     <a:xfrm>
                       <a:off x="0" y="0"/>
-                      <a:ext cx="1510974" cy="2014309"/>
+                      <a:ext cx="3383178" cy="4489626"/>
                     </a:xfrm>
                     <a:prstGeom prst="rect">
                       <a:avLst/>
                     </a:prstGeom>
-                    <a:noFill/>
-                    <a:ln>
-                      <a:noFill/>
-                    </a:ln>
                   </pic:spPr>
                 </pic:pic>
               </a:graphicData>
@@ -185,6 +139,247 @@
       </w:r>
     </w:p>
     <w:p>
+      <w:r>
+        <w:rPr>
+          <w:noProof/>
+        </w:rPr>
+        <w:drawing>
+          <wp:inline distT="0" distB="0" distL="0" distR="0" wp14:anchorId="018B4AED" wp14:editId="57C610CE">
+            <wp:extent cx="2251026" cy="3267075"/>
+            <wp:effectExtent l="0" t="0" r="0" b="0"/>
+            <wp:docPr id="1073092798" name="Picture 1" descr="A person holding a needle and thread&#10;&#10;Description automatically generated"/>
+            <wp:cNvGraphicFramePr>
+              <a:graphicFrameLocks xmlns:a="http://schemas.openxmlformats.org/drawingml/2006/main" noChangeAspect="1"/>
+            </wp:cNvGraphicFramePr>
+            <a:graphic xmlns:a="http://schemas.openxmlformats.org/drawingml/2006/main">
+              <a:graphicData uri="http://schemas.openxmlformats.org/drawingml/2006/picture">
+                <pic:pic xmlns:pic="http://schemas.openxmlformats.org/drawingml/2006/picture">
+                  <pic:nvPicPr>
+                    <pic:cNvPr id="1073092798" name="Picture 1" descr="A person holding a needle and thread&#10;&#10;Description automatically generated"/>
+                    <pic:cNvPicPr/>
+                  </pic:nvPicPr>
+                  <pic:blipFill>
+                    <a:blip r:embed="rId6"/>
+                    <a:stretch>
+                      <a:fillRect/>
+                    </a:stretch>
+                  </pic:blipFill>
+                  <pic:spPr>
+                    <a:xfrm>
+                      <a:off x="0" y="0"/>
+                      <a:ext cx="2253101" cy="3270086"/>
+                    </a:xfrm>
+                    <a:prstGeom prst="rect">
+                      <a:avLst/>
+                    </a:prstGeom>
+                  </pic:spPr>
+                </pic:pic>
+              </a:graphicData>
+            </a:graphic>
+          </wp:inline>
+        </w:drawing>
+      </w:r>
+    </w:p>
+    <w:p>
+      <w:pPr>
+        <w:keepNext/>
+        <w:keepLines/>
+      </w:pPr>
+      <w:r>
+        <w:lastRenderedPageBreak/>
+        <w:t xml:space="preserve">Place the traced plastic </w:t>
+      </w:r>
+      <w:r>
+        <w:rPr>
+          <w:i/>
+          <w:iCs/>
+        </w:rPr>
+        <w:t>face down</w:t>
+      </w:r>
+      <w:r>
+        <w:t xml:space="preserve"> on the scanner</w:t>
+      </w:r>
+      <w:r>
+        <w:t>, with -X and -Y in the same direction as shown in the image below</w:t>
+      </w:r>
+      <w:r>
+        <w:t>.</w:t>
+      </w:r>
+    </w:p>
+    <w:p>
+      <w:pPr>
+        <w:keepNext/>
+        <w:keepLines/>
+      </w:pPr>
+      <w:r>
+        <w:rPr>
+          <w:noProof/>
+        </w:rPr>
+        <w:drawing>
+          <wp:inline distT="0" distB="0" distL="0" distR="0" wp14:anchorId="5E7BB9CC" wp14:editId="13C72EB1">
+            <wp:extent cx="3276600" cy="2933700"/>
+            <wp:effectExtent l="0" t="0" r="0" b="0"/>
+            <wp:docPr id="1167806035" name="Picture 1" descr="A clear plastic board with a circle drawn on it&#10;&#10;Description automatically generated"/>
+            <wp:cNvGraphicFramePr>
+              <a:graphicFrameLocks xmlns:a="http://schemas.openxmlformats.org/drawingml/2006/main" noChangeAspect="1"/>
+            </wp:cNvGraphicFramePr>
+            <a:graphic xmlns:a="http://schemas.openxmlformats.org/drawingml/2006/main">
+              <a:graphicData uri="http://schemas.openxmlformats.org/drawingml/2006/picture">
+                <pic:pic xmlns:pic="http://schemas.openxmlformats.org/drawingml/2006/picture">
+                  <pic:nvPicPr>
+                    <pic:cNvPr id="1167806035" name="Picture 1" descr="A clear plastic board with a circle drawn on it&#10;&#10;Description automatically generated"/>
+                    <pic:cNvPicPr/>
+                  </pic:nvPicPr>
+                  <pic:blipFill>
+                    <a:blip r:embed="rId7"/>
+                    <a:stretch>
+                      <a:fillRect/>
+                    </a:stretch>
+                  </pic:blipFill>
+                  <pic:spPr>
+                    <a:xfrm>
+                      <a:off x="0" y="0"/>
+                      <a:ext cx="3276600" cy="2933700"/>
+                    </a:xfrm>
+                    <a:prstGeom prst="rect">
+                      <a:avLst/>
+                    </a:prstGeom>
+                  </pic:spPr>
+                </pic:pic>
+              </a:graphicData>
+            </a:graphic>
+          </wp:inline>
+        </w:drawing>
+      </w:r>
+    </w:p>
+    <w:p>
+      <w:pPr>
+        <w:keepNext/>
+        <w:keepLines/>
+      </w:pPr>
+    </w:p>
+    <w:p/>
+    <w:p>
+      <w:pPr>
+        <w:keepNext/>
+        <w:keepLines/>
+      </w:pPr>
+      <w:r>
+        <w:lastRenderedPageBreak/>
+        <w:t>Cover it with a piece of white paper</w:t>
+      </w:r>
+    </w:p>
+    <w:p>
+      <w:pPr>
+        <w:keepNext/>
+        <w:keepLines/>
+      </w:pPr>
+      <w:r>
+        <w:rPr>
+          <w:noProof/>
+        </w:rPr>
+        <w:drawing>
+          <wp:inline distT="0" distB="0" distL="0" distR="0" wp14:anchorId="2482FF24" wp14:editId="5082DA59">
+            <wp:extent cx="4524375" cy="5038725"/>
+            <wp:effectExtent l="0" t="0" r="9525" b="9525"/>
+            <wp:docPr id="1664850844" name="Picture 1" descr="A hand holding a piece of paper&#10;&#10;Description automatically generated"/>
+            <wp:cNvGraphicFramePr>
+              <a:graphicFrameLocks xmlns:a="http://schemas.openxmlformats.org/drawingml/2006/main" noChangeAspect="1"/>
+            </wp:cNvGraphicFramePr>
+            <a:graphic xmlns:a="http://schemas.openxmlformats.org/drawingml/2006/main">
+              <a:graphicData uri="http://schemas.openxmlformats.org/drawingml/2006/picture">
+                <pic:pic xmlns:pic="http://schemas.openxmlformats.org/drawingml/2006/picture">
+                  <pic:nvPicPr>
+                    <pic:cNvPr id="1664850844" name="Picture 1" descr="A hand holding a piece of paper&#10;&#10;Description automatically generated"/>
+                    <pic:cNvPicPr/>
+                  </pic:nvPicPr>
+                  <pic:blipFill>
+                    <a:blip r:embed="rId8"/>
+                    <a:stretch>
+                      <a:fillRect/>
+                    </a:stretch>
+                  </pic:blipFill>
+                  <pic:spPr>
+                    <a:xfrm>
+                      <a:off x="0" y="0"/>
+                      <a:ext cx="4524375" cy="5038725"/>
+                    </a:xfrm>
+                    <a:prstGeom prst="rect">
+                      <a:avLst/>
+                    </a:prstGeom>
+                  </pic:spPr>
+                </pic:pic>
+              </a:graphicData>
+            </a:graphic>
+          </wp:inline>
+        </w:drawing>
+      </w:r>
+    </w:p>
+    <w:p>
+      <w:pPr>
+        <w:pStyle w:val="Heading2"/>
+      </w:pPr>
+      <w:r>
+        <w:t>Scan the image</w:t>
+      </w:r>
+    </w:p>
+    <w:p>
+      <w:r>
+        <w:t>Preview the scan to make sure it looks okay</w:t>
+      </w:r>
+    </w:p>
+    <w:p>
+      <w:pPr>
+        <w:pStyle w:val="Heading2"/>
+      </w:pPr>
+      <w:r>
+        <w:lastRenderedPageBreak/>
+        <w:t>Set resolution</w:t>
+      </w:r>
+    </w:p>
+    <w:p>
+      <w:r>
+        <w:rPr>
+          <w:noProof/>
+        </w:rPr>
+        <w:drawing>
+          <wp:inline distT="0" distB="0" distL="0" distR="0" wp14:anchorId="7EE006AC" wp14:editId="736CEBB1">
+            <wp:extent cx="4648200" cy="6267450"/>
+            <wp:effectExtent l="0" t="0" r="0" b="0"/>
+            <wp:docPr id="668426858" name="Picture 1" descr="A computer screen with a red circle&#10;&#10;Description automatically generated"/>
+            <wp:cNvGraphicFramePr>
+              <a:graphicFrameLocks xmlns:a="http://schemas.openxmlformats.org/drawingml/2006/main" noChangeAspect="1"/>
+            </wp:cNvGraphicFramePr>
+            <a:graphic xmlns:a="http://schemas.openxmlformats.org/drawingml/2006/main">
+              <a:graphicData uri="http://schemas.openxmlformats.org/drawingml/2006/picture">
+                <pic:pic xmlns:pic="http://schemas.openxmlformats.org/drawingml/2006/picture">
+                  <pic:nvPicPr>
+                    <pic:cNvPr id="668426858" name="Picture 1" descr="A computer screen with a red circle&#10;&#10;Description automatically generated"/>
+                    <pic:cNvPicPr/>
+                  </pic:nvPicPr>
+                  <pic:blipFill>
+                    <a:blip r:embed="rId9"/>
+                    <a:stretch>
+                      <a:fillRect/>
+                    </a:stretch>
+                  </pic:blipFill>
+                  <pic:spPr>
+                    <a:xfrm>
+                      <a:off x="0" y="0"/>
+                      <a:ext cx="4648200" cy="6267450"/>
+                    </a:xfrm>
+                    <a:prstGeom prst="rect">
+                      <a:avLst/>
+                    </a:prstGeom>
+                  </pic:spPr>
+                </pic:pic>
+              </a:graphicData>
+            </a:graphic>
+          </wp:inline>
+        </w:drawing>
+      </w:r>
+    </w:p>
+    <w:p>
       <w:pPr>
         <w:rPr>
           <w:b/>
@@ -196,31 +391,16 @@
           <w:b/>
           <w:bCs/>
         </w:rPr>
-        <w:t xml:space="preserve">Make sure to set resolution to 72 </w:t>
-      </w:r>
-      <w:proofErr w:type="gramStart"/>
-      <w:r>
-        <w:rPr>
-          <w:b/>
-          <w:bCs/>
-        </w:rPr>
-        <w:t>DPI</w:t>
-      </w:r>
-      <w:proofErr w:type="gramEnd"/>
-    </w:p>
-    <w:p>
-      <w:pPr>
-        <w:pStyle w:val="Heading3"/>
-      </w:pPr>
-      <w:r>
-        <w:lastRenderedPageBreak/>
-        <w:t xml:space="preserve">Save the </w:t>
-      </w:r>
-      <w:proofErr w:type="gramStart"/>
-      <w:r>
-        <w:t>image</w:t>
-      </w:r>
-      <w:proofErr w:type="gramEnd"/>
+        <w:t>Make sure to set resolution to 72 DPI</w:t>
+      </w:r>
+    </w:p>
+    <w:p>
+      <w:pPr>
+        <w:pStyle w:val="Heading2"/>
+      </w:pPr>
+      <w:r>
+        <w:t>Save the image</w:t>
+      </w:r>
     </w:p>
     <w:p>
       <w:pPr>
@@ -236,7 +416,7 @@
         <w:keepNext/>
         <w:keepLines/>
       </w:pPr>
-      <w:hyperlink r:id="rId8" w:history="1">
+      <w:hyperlink r:id="rId10" w:history="1">
         <w:r>
           <w:rPr>
             <w:rStyle w:val="Hyperlink"/>
@@ -253,15 +433,71 @@
     </w:p>
     <w:p>
       <w:r>
-        <w:t xml:space="preserve">Review the mask that is made and </w:t>
-      </w:r>
-      <w:proofErr w:type="gramStart"/>
-      <w:r>
-        <w:t>automatically</w:t>
-      </w:r>
-      <w:proofErr w:type="gramEnd"/>
+        <w:t>After uploading, a mask file will automatically be generated, review it now!</w:t>
+      </w:r>
+    </w:p>
+    <w:p>
+      <w:pPr>
+        <w:pStyle w:val="Heading2"/>
+      </w:pPr>
+      <w:r>
+        <w:lastRenderedPageBreak/>
+        <w:t>Review image</w:t>
+      </w:r>
+    </w:p>
+    <w:p>
+      <w:r>
+        <w:t>A jpeg file called ‘mask’ will be generated, make sure it looks acceptable.</w:t>
+      </w:r>
       <w:r>
         <w:t xml:space="preserve"> </w:t>
+      </w:r>
+    </w:p>
+    <w:p>
+      <w:r>
+        <w:t>Delete all but the most recently created ‘RS_MRN*.dcm’ files!</w:t>
+      </w:r>
+    </w:p>
+    <w:p>
+      <w:r>
+        <w:rPr>
+          <w:noProof/>
+        </w:rPr>
+        <w:drawing>
+          <wp:inline distT="0" distB="0" distL="0" distR="0" wp14:anchorId="4BE76D63" wp14:editId="6E9AE169">
+            <wp:extent cx="5943600" cy="3982085"/>
+            <wp:effectExtent l="0" t="0" r="0" b="0"/>
+            <wp:docPr id="668367681" name="Picture 1" descr="A screenshot of a computer&#10;&#10;Description automatically generated"/>
+            <wp:cNvGraphicFramePr>
+              <a:graphicFrameLocks xmlns:a="http://schemas.openxmlformats.org/drawingml/2006/main" noChangeAspect="1"/>
+            </wp:cNvGraphicFramePr>
+            <a:graphic xmlns:a="http://schemas.openxmlformats.org/drawingml/2006/main">
+              <a:graphicData uri="http://schemas.openxmlformats.org/drawingml/2006/picture">
+                <pic:pic xmlns:pic="http://schemas.openxmlformats.org/drawingml/2006/picture">
+                  <pic:nvPicPr>
+                    <pic:cNvPr id="668367681" name="Picture 1" descr="A screenshot of a computer&#10;&#10;Description automatically generated"/>
+                    <pic:cNvPicPr/>
+                  </pic:nvPicPr>
+                  <pic:blipFill>
+                    <a:blip r:embed="rId11"/>
+                    <a:stretch>
+                      <a:fillRect/>
+                    </a:stretch>
+                  </pic:blipFill>
+                  <pic:spPr>
+                    <a:xfrm>
+                      <a:off x="0" y="0"/>
+                      <a:ext cx="5943600" cy="3982085"/>
+                    </a:xfrm>
+                    <a:prstGeom prst="rect">
+                      <a:avLst/>
+                    </a:prstGeom>
+                  </pic:spPr>
+                </pic:pic>
+              </a:graphicData>
+            </a:graphic>
+          </wp:inline>
+        </w:drawing>
       </w:r>
     </w:p>
     <w:p>
@@ -269,14 +505,9 @@
         <w:pStyle w:val="Heading1"/>
         <w:pageBreakBefore/>
       </w:pPr>
-      <w:proofErr w:type="spellStart"/>
       <w:r>
         <w:lastRenderedPageBreak/>
-        <w:t>Raystation</w:t>
-      </w:r>
-      <w:proofErr w:type="spellEnd"/>
-      <w:r>
-        <w:t xml:space="preserve"> Importing</w:t>
+        <w:t>Raystation Importing</w:t>
       </w:r>
     </w:p>
     <w:p>
@@ -313,7 +544,7 @@
                     <pic:cNvPicPr/>
                   </pic:nvPicPr>
                   <pic:blipFill rotWithShape="1">
-                    <a:blip r:embed="rId9"/>
+                    <a:blip r:embed="rId12"/>
                     <a:srcRect b="44210"/>
                     <a:stretch/>
                   </pic:blipFill>
@@ -356,29 +587,16 @@
         <w:keepLines/>
       </w:pPr>
       <w:r>
-        <w:t xml:space="preserve">Make a copy of this plan by going to Plan design -&gt; Copy </w:t>
-      </w:r>
-      <w:proofErr w:type="gramStart"/>
-      <w:r>
-        <w:t>plan</w:t>
-      </w:r>
-      <w:proofErr w:type="gramEnd"/>
-    </w:p>
-    <w:p>
-      <w:pPr>
-        <w:keepNext/>
-        <w:keepLines/>
-      </w:pPr>
-      <w:r>
-        <w:t xml:space="preserve">Name plan with </w:t>
-      </w:r>
-      <w:proofErr w:type="spellStart"/>
-      <w:r>
-        <w:t>First_Last_MM.DD.YYYY</w:t>
-      </w:r>
-      <w:proofErr w:type="spellEnd"/>
-      <w:r>
-        <w:t xml:space="preserve"> format</w:t>
+        <w:t>Make a copy of this plan by going to Plan design -&gt; Copy plan</w:t>
+      </w:r>
+    </w:p>
+    <w:p>
+      <w:pPr>
+        <w:keepNext/>
+        <w:keepLines/>
+      </w:pPr>
+      <w:r>
+        <w:t>Name plan with First_Last_MM.DD.YYYY format</w:t>
       </w:r>
     </w:p>
     <w:p>
@@ -406,7 +624,7 @@
                     <pic:cNvPicPr/>
                   </pic:nvPicPr>
                   <pic:blipFill>
-                    <a:blip r:embed="rId10"/>
+                    <a:blip r:embed="rId13"/>
                     <a:stretch>
                       <a:fillRect/>
                     </a:stretch>
@@ -443,13 +661,8 @@
         <w:keepLines/>
       </w:pPr>
       <w:r>
-        <w:t xml:space="preserve">Beam SSD To Surface should be set to 95.5. This means that aperture is almost exactly on the surface of the </w:t>
-      </w:r>
-      <w:proofErr w:type="gramStart"/>
-      <w:r>
-        <w:t>phantom</w:t>
-      </w:r>
-      <w:proofErr w:type="gramEnd"/>
+        <w:t>Beam SSD To Surface should be set to 95.5. This means that aperture is almost exactly on the surface of the phantom</w:t>
+      </w:r>
     </w:p>
     <w:p>
       <w:pPr>
@@ -476,7 +689,7 @@
                     <pic:cNvPicPr/>
                   </pic:nvPicPr>
                   <pic:blipFill>
-                    <a:blip r:embed="rId11"/>
+                    <a:blip r:embed="rId14"/>
                     <a:stretch>
                       <a:fillRect/>
                     </a:stretch>
@@ -542,7 +755,7 @@
                     <pic:cNvPicPr/>
                   </pic:nvPicPr>
                   <pic:blipFill>
-                    <a:blip r:embed="rId12"/>
+                    <a:blip r:embed="rId15"/>
                     <a:stretch>
                       <a:fillRect/>
                     </a:stretch>
@@ -570,13 +783,8 @@
       </w:pPr>
       <w:r>
         <w:lastRenderedPageBreak/>
-        <w:t xml:space="preserve">Import generated structure from </w:t>
-      </w:r>
-      <w:proofErr w:type="gramStart"/>
-      <w:r>
-        <w:t>scanner</w:t>
-      </w:r>
-      <w:proofErr w:type="gramEnd"/>
+        <w:t>Import generated structure from scanner</w:t>
+      </w:r>
     </w:p>
     <w:p>
       <w:pPr>
@@ -593,13 +801,8 @@
         <w:keepLines/>
       </w:pPr>
       <w:r>
-        <w:t xml:space="preserve">Click the blue button in the upper left corner -&gt; Import -&gt; Import to current </w:t>
-      </w:r>
-      <w:proofErr w:type="gramStart"/>
-      <w:r>
-        <w:t>patient</w:t>
-      </w:r>
-      <w:proofErr w:type="gramEnd"/>
+        <w:t>Click the blue button in the upper left corner -&gt; Import -&gt; Import to current patient</w:t>
+      </w:r>
     </w:p>
     <w:p>
       <w:pPr>
@@ -610,20 +813,15 @@
         <w:t>Select ‘File’</w:t>
       </w:r>
       <w:r>
-        <w:t xml:space="preserve"> and </w:t>
-      </w:r>
-      <w:proofErr w:type="gramStart"/>
-      <w:r>
-        <w:t>paste</w:t>
-      </w:r>
-      <w:proofErr w:type="gramEnd"/>
-    </w:p>
-    <w:p>
-      <w:pPr>
-        <w:keepNext/>
-        <w:keepLines/>
-      </w:pPr>
-      <w:hyperlink r:id="rId13" w:history="1">
+        <w:t xml:space="preserve"> and paste</w:t>
+      </w:r>
+    </w:p>
+    <w:p>
+      <w:pPr>
+        <w:keepNext/>
+        <w:keepLines/>
+      </w:pPr>
+      <w:hyperlink r:id="rId16" w:history="1">
         <w:r>
           <w:rPr>
             <w:rStyle w:val="Hyperlink"/>
@@ -657,7 +855,7 @@
                     <pic:cNvPicPr/>
                   </pic:nvPicPr>
                   <pic:blipFill>
-                    <a:blip r:embed="rId14"/>
+                    <a:blip r:embed="rId17"/>
                     <a:stretch>
                       <a:fillRect/>
                     </a:stretch>
@@ -699,29 +897,103 @@
       </w:r>
     </w:p>
     <w:p>
+      <w:r>
+        <w:rPr>
+          <w:noProof/>
+        </w:rPr>
+        <w:drawing>
+          <wp:inline distT="0" distB="0" distL="0" distR="0" wp14:anchorId="0F76DF69" wp14:editId="6A50E4DC">
+            <wp:extent cx="3752850" cy="3788133"/>
+            <wp:effectExtent l="0" t="0" r="0" b="3175"/>
+            <wp:docPr id="407707978" name="Picture 1" descr="A screen shot of a map&#10;&#10;Description automatically generated"/>
+            <wp:cNvGraphicFramePr>
+              <a:graphicFrameLocks xmlns:a="http://schemas.openxmlformats.org/drawingml/2006/main" noChangeAspect="1"/>
+            </wp:cNvGraphicFramePr>
+            <a:graphic xmlns:a="http://schemas.openxmlformats.org/drawingml/2006/main">
+              <a:graphicData uri="http://schemas.openxmlformats.org/drawingml/2006/picture">
+                <pic:pic xmlns:pic="http://schemas.openxmlformats.org/drawingml/2006/picture">
+                  <pic:nvPicPr>
+                    <pic:cNvPr id="407707978" name="Picture 1" descr="A screen shot of a map&#10;&#10;Description automatically generated"/>
+                    <pic:cNvPicPr/>
+                  </pic:nvPicPr>
+                  <pic:blipFill>
+                    <a:blip r:embed="rId18"/>
+                    <a:stretch>
+                      <a:fillRect/>
+                    </a:stretch>
+                  </pic:blipFill>
+                  <pic:spPr>
+                    <a:xfrm>
+                      <a:off x="0" y="0"/>
+                      <a:ext cx="3761856" cy="3797224"/>
+                    </a:xfrm>
+                    <a:prstGeom prst="rect">
+                      <a:avLst/>
+                    </a:prstGeom>
+                  </pic:spPr>
+                </pic:pic>
+              </a:graphicData>
+            </a:graphic>
+          </wp:inline>
+        </w:drawing>
+      </w:r>
+    </w:p>
+    <w:p>
+      <w:r>
+        <w:rPr>
+          <w:noProof/>
+        </w:rPr>
+        <w:drawing>
+          <wp:inline distT="0" distB="0" distL="0" distR="0" wp14:anchorId="5E0BB084" wp14:editId="6BD9B8BB">
+            <wp:extent cx="3837490" cy="3648075"/>
+            <wp:effectExtent l="0" t="0" r="0" b="0"/>
+            <wp:docPr id="372019207" name="Picture 1" descr="A screen shot of a map&#10;&#10;Description automatically generated"/>
+            <wp:cNvGraphicFramePr>
+              <a:graphicFrameLocks xmlns:a="http://schemas.openxmlformats.org/drawingml/2006/main" noChangeAspect="1"/>
+            </wp:cNvGraphicFramePr>
+            <a:graphic xmlns:a="http://schemas.openxmlformats.org/drawingml/2006/main">
+              <a:graphicData uri="http://schemas.openxmlformats.org/drawingml/2006/picture">
+                <pic:pic xmlns:pic="http://schemas.openxmlformats.org/drawingml/2006/picture">
+                  <pic:nvPicPr>
+                    <pic:cNvPr id="372019207" name="Picture 1" descr="A screen shot of a map&#10;&#10;Description automatically generated"/>
+                    <pic:cNvPicPr/>
+                  </pic:nvPicPr>
+                  <pic:blipFill>
+                    <a:blip r:embed="rId19"/>
+                    <a:stretch>
+                      <a:fillRect/>
+                    </a:stretch>
+                  </pic:blipFill>
+                  <pic:spPr>
+                    <a:xfrm>
+                      <a:off x="0" y="0"/>
+                      <a:ext cx="3838070" cy="3648626"/>
+                    </a:xfrm>
+                    <a:prstGeom prst="rect">
+                      <a:avLst/>
+                    </a:prstGeom>
+                  </pic:spPr>
+                </pic:pic>
+              </a:graphicData>
+            </a:graphic>
+          </wp:inline>
+        </w:drawing>
+      </w:r>
+    </w:p>
+    <w:p>
       <w:pPr>
         <w:pStyle w:val="Heading1"/>
         <w:pageBreakBefore/>
       </w:pPr>
       <w:r>
         <w:lastRenderedPageBreak/>
-        <w:t xml:space="preserve">Create cutout from </w:t>
-      </w:r>
-      <w:proofErr w:type="gramStart"/>
-      <w:r>
-        <w:t>structure</w:t>
-      </w:r>
-      <w:proofErr w:type="gramEnd"/>
-    </w:p>
-    <w:p>
-      <w:r>
-        <w:t xml:space="preserve">Go to Plan Design -&gt; Electron beam design -&gt; </w:t>
-      </w:r>
-      <w:proofErr w:type="gramStart"/>
-      <w:r>
-        <w:t>Cutout</w:t>
-      </w:r>
-      <w:proofErr w:type="gramEnd"/>
+        <w:t>Create cutout from structure</w:t>
+      </w:r>
+    </w:p>
+    <w:p>
+      <w:r>
+        <w:t>Go to Plan Design -&gt; Electron beam design -&gt; Cutout</w:t>
+      </w:r>
     </w:p>
     <w:p>
       <w:r>
@@ -744,7 +1016,7 @@
                     <pic:cNvPicPr/>
                   </pic:nvPicPr>
                   <pic:blipFill>
-                    <a:blip r:embed="rId15"/>
+                    <a:blip r:embed="rId20"/>
                     <a:stretch>
                       <a:fillRect/>
                     </a:stretch>
@@ -789,13 +1061,8 @@
     </w:p>
     <w:p>
       <w:r>
-        <w:t xml:space="preserve">Applicator defaults to be 25x25, set it to the desired </w:t>
-      </w:r>
-      <w:proofErr w:type="gramStart"/>
-      <w:r>
-        <w:t>size</w:t>
-      </w:r>
-      <w:proofErr w:type="gramEnd"/>
+        <w:t>Applicator defaults to be 25x25, set it to the desired size</w:t>
+      </w:r>
     </w:p>
     <w:p>
       <w:pPr>
@@ -810,13 +1077,8 @@
         <w:t xml:space="preserve">Select conform cutout, cutout should conform to the </w:t>
       </w:r>
       <w:r>
-        <w:t xml:space="preserve">‘New’ </w:t>
-      </w:r>
-      <w:proofErr w:type="gramStart"/>
-      <w:r>
-        <w:t>structure</w:t>
-      </w:r>
-      <w:proofErr w:type="gramEnd"/>
+        <w:t>‘New’ structure</w:t>
+      </w:r>
     </w:p>
     <w:p>
       <w:pPr>
@@ -828,13 +1090,8 @@
     </w:p>
     <w:p>
       <w:r>
-        <w:t xml:space="preserve">Change the SSD to the desired SSD for </w:t>
-      </w:r>
-      <w:proofErr w:type="gramStart"/>
-      <w:r>
-        <w:t>treatment</w:t>
-      </w:r>
-      <w:proofErr w:type="gramEnd"/>
+        <w:t>Change the SSD to the desired SSD for treatment</w:t>
+      </w:r>
     </w:p>
     <w:sectPr>
       <w:pgSz w:w="12240" w:h="15840"/>
@@ -1315,7 +1572,6 @@
   <w:style w:type="character" w:default="1" w:styleId="DefaultParagraphFont">
     <w:name w:val="Default Paragraph Font"/>
     <w:uiPriority w:val="1"/>
-    <w:semiHidden/>
     <w:unhideWhenUsed/>
   </w:style>
   <w:style w:type="table" w:default="1" w:styleId="TableNormal">

</xml_diff>